<commit_message>
Finished laboratory works 9-10
</commit_message>
<xml_diff>
--- a/Лаб10.docx
+++ b/Лаб10.docx
@@ -5,8 +5,158 @@
     <w:p>
       <w:pPr>
         <w:spacing w:before="240" w:after="240" w:line="240" w:lineRule="auto"/>
+        <w:jc w:val="center"/>
+        <w:rPr>
+          <w:rFonts w:ascii="Times New Roman" w:hAnsi="Times New Roman" w:cs="Times New Roman"/>
+          <w:b/>
+          <w:sz w:val="28"/>
+        </w:rPr>
+      </w:pPr>
+      <w:r>
+        <w:rPr>
+          <w:rFonts w:ascii="Times New Roman" w:hAnsi="Times New Roman" w:cs="Times New Roman"/>
+          <w:b/>
+          <w:sz w:val="28"/>
+        </w:rPr>
+        <w:t>Отчет</w:t>
+      </w:r>
+    </w:p>
+    <w:p>
+      <w:pPr>
+        <w:spacing w:before="240" w:line="240" w:lineRule="auto"/>
         <w:contextualSpacing/>
         <w:jc w:val="both"/>
+        <w:rPr>
+          <w:rFonts w:ascii="Times New Roman" w:hAnsi="Times New Roman" w:cs="Times New Roman"/>
+          <w:b/>
+          <w:sz w:val="28"/>
+        </w:rPr>
+      </w:pPr>
+      <w:r>
+        <w:rPr>
+          <w:rFonts w:ascii="Times New Roman" w:hAnsi="Times New Roman" w:cs="Times New Roman"/>
+          <w:b/>
+          <w:sz w:val="28"/>
+        </w:rPr>
+        <w:tab/>
+        <w:t>Цель работы</w:t>
+      </w:r>
+      <w:r>
+        <w:rPr>
+          <w:rFonts w:ascii="Times New Roman" w:hAnsi="Times New Roman" w:cs="Times New Roman"/>
+          <w:b/>
+          <w:sz w:val="28"/>
+        </w:rPr>
+        <w:t>:</w:t>
+      </w:r>
+      <w:r>
+        <w:rPr>
+          <w:rFonts w:ascii="Times New Roman" w:hAnsi="Times New Roman" w:cs="Times New Roman"/>
+          <w:b/>
+          <w:sz w:val="28"/>
+        </w:rPr>
+        <w:t xml:space="preserve"> </w:t>
+      </w:r>
+      <w:r>
+        <w:rPr>
+          <w:rFonts w:ascii="Times New Roman" w:hAnsi="Times New Roman" w:cs="Times New Roman"/>
+          <w:b/>
+          <w:sz w:val="28"/>
+        </w:rPr>
+        <w:t>получить навыки обработки</w:t>
+      </w:r>
+      <w:r>
+        <w:rPr>
+          <w:rFonts w:ascii="Times New Roman" w:hAnsi="Times New Roman" w:cs="Times New Roman"/>
+          <w:b/>
+          <w:sz w:val="28"/>
+        </w:rPr>
+        <w:t xml:space="preserve"> результатов запросов с помощью курсоров</w:t>
+      </w:r>
+      <w:r>
+        <w:rPr>
+          <w:rFonts w:ascii="Times New Roman" w:hAnsi="Times New Roman" w:cs="Times New Roman"/>
+          <w:b/>
+          <w:sz w:val="28"/>
+        </w:rPr>
+        <w:t>.</w:t>
+      </w:r>
+    </w:p>
+    <w:p>
+      <w:pPr>
+        <w:spacing w:before="240" w:line="240" w:lineRule="auto"/>
+        <w:contextualSpacing/>
+        <w:jc w:val="both"/>
+        <w:rPr>
+          <w:rFonts w:ascii="Times New Roman" w:hAnsi="Times New Roman" w:cs="Times New Roman"/>
+          <w:sz w:val="28"/>
+        </w:rPr>
+      </w:pPr>
+      <w:r>
+        <w:rPr>
+          <w:rFonts w:ascii="Times New Roman" w:hAnsi="Times New Roman" w:cs="Times New Roman"/>
+          <w:b/>
+          <w:sz w:val="28"/>
+        </w:rPr>
+        <w:tab/>
+      </w:r>
+      <w:r>
+        <w:rPr>
+          <w:rFonts w:ascii="Times New Roman" w:hAnsi="Times New Roman" w:cs="Times New Roman"/>
+          <w:sz w:val="28"/>
+        </w:rPr>
+        <w:t>Р</w:t>
+      </w:r>
+      <w:r>
+        <w:rPr>
+          <w:rFonts w:ascii="Times New Roman" w:hAnsi="Times New Roman" w:cs="Times New Roman"/>
+          <w:sz w:val="28"/>
+        </w:rPr>
+        <w:t>азработан</w:t>
+      </w:r>
+      <w:r>
+        <w:rPr>
+          <w:rFonts w:ascii="Times New Roman" w:hAnsi="Times New Roman" w:cs="Times New Roman"/>
+          <w:sz w:val="28"/>
+        </w:rPr>
+        <w:t xml:space="preserve"> сценарий, формирующий список дисциплин на кафедре </w:t>
+      </w:r>
+      <w:proofErr w:type="spellStart"/>
+      <w:r>
+        <w:rPr>
+          <w:rFonts w:ascii="Times New Roman" w:hAnsi="Times New Roman" w:cs="Times New Roman"/>
+          <w:sz w:val="28"/>
+        </w:rPr>
+        <w:t>ИСиТ</w:t>
+      </w:r>
+      <w:proofErr w:type="spellEnd"/>
+      <w:r>
+        <w:rPr>
+          <w:rFonts w:ascii="Times New Roman" w:hAnsi="Times New Roman" w:cs="Times New Roman"/>
+          <w:sz w:val="28"/>
+        </w:rPr>
+        <w:t>.</w:t>
+      </w:r>
+      <w:r>
+        <w:rPr>
+          <w:rFonts w:ascii="Times New Roman" w:hAnsi="Times New Roman" w:cs="Times New Roman"/>
+          <w:sz w:val="28"/>
+        </w:rPr>
+        <w:t xml:space="preserve"> Использована функция</w:t>
+      </w:r>
+      <w:r>
+        <w:rPr>
+          <w:rFonts w:ascii="Times New Roman" w:hAnsi="Times New Roman" w:cs="Times New Roman"/>
+          <w:sz w:val="28"/>
+        </w:rPr>
+        <w:t xml:space="preserve"> RTRIM.</w:t>
+      </w:r>
+    </w:p>
+    <w:p>
+      <w:pPr>
+        <w:spacing w:before="240" w:after="240" w:line="240" w:lineRule="auto"/>
+        <w:contextualSpacing/>
+        <w:jc w:val="center"/>
         <w:rPr>
           <w:rFonts w:ascii="Times New Roman" w:hAnsi="Times New Roman" w:cs="Times New Roman"/>
           <w:sz w:val="28"/>
@@ -56,6 +206,21 @@
     </w:p>
     <w:p>
       <w:pPr>
+        <w:rPr>
+          <w:rFonts w:ascii="Times New Roman" w:hAnsi="Times New Roman" w:cs="Times New Roman"/>
+          <w:sz w:val="28"/>
+        </w:rPr>
+      </w:pPr>
+      <w:r>
+        <w:rPr>
+          <w:rFonts w:ascii="Times New Roman" w:hAnsi="Times New Roman" w:cs="Times New Roman"/>
+          <w:sz w:val="28"/>
+        </w:rPr>
+        <w:br w:type="page"/>
+      </w:r>
+    </w:p>
+    <w:p>
+      <w:pPr>
         <w:spacing w:before="240" w:after="240" w:line="240" w:lineRule="auto"/>
         <w:contextualSpacing/>
         <w:jc w:val="both"/>
@@ -66,10 +231,50 @@
       </w:pPr>
       <w:r>
         <w:rPr>
+          <w:rFonts w:ascii="Times New Roman" w:hAnsi="Times New Roman" w:cs="Times New Roman"/>
+          <w:sz w:val="28"/>
+        </w:rPr>
+        <w:lastRenderedPageBreak/>
+        <w:tab/>
+        <w:t>Разработан</w:t>
+      </w:r>
+      <w:r>
+        <w:rPr>
+          <w:rFonts w:ascii="Times New Roman" w:hAnsi="Times New Roman" w:cs="Times New Roman"/>
+          <w:sz w:val="28"/>
+        </w:rPr>
+        <w:t xml:space="preserve"> сценарий, демонстрирующий отличие глобального курсора от лока</w:t>
+      </w:r>
+      <w:r>
+        <w:rPr>
+          <w:rFonts w:ascii="Times New Roman" w:hAnsi="Times New Roman" w:cs="Times New Roman"/>
+          <w:sz w:val="28"/>
+        </w:rPr>
+        <w:t xml:space="preserve">льного на примере базы данных </w:t>
+      </w:r>
+      <w:r>
+        <w:rPr>
+          <w:rFonts w:ascii="Times New Roman" w:hAnsi="Times New Roman" w:cs="Times New Roman"/>
+          <w:sz w:val="28"/>
+        </w:rPr>
+        <w:t>UNIVER.</w:t>
+      </w:r>
+    </w:p>
+    <w:p>
+      <w:pPr>
+        <w:spacing w:before="240" w:after="240" w:line="240" w:lineRule="auto"/>
+        <w:contextualSpacing/>
+        <w:jc w:val="center"/>
+        <w:rPr>
+          <w:rFonts w:ascii="Times New Roman" w:hAnsi="Times New Roman" w:cs="Times New Roman"/>
+          <w:sz w:val="28"/>
+        </w:rPr>
+      </w:pPr>
+      <w:r>
+        <w:rPr>
           <w:noProof/>
           <w:lang w:eastAsia="ru-RU"/>
         </w:rPr>
-        <w:lastRenderedPageBreak/>
         <w:drawing>
           <wp:inline distT="0" distB="0" distL="0" distR="0" wp14:anchorId="3E96F4E3" wp14:editId="45E72673">
             <wp:extent cx="5048250" cy="6181725"/>
@@ -109,6 +314,21 @@
     </w:p>
     <w:p>
       <w:pPr>
+        <w:rPr>
+          <w:rFonts w:ascii="Times New Roman" w:hAnsi="Times New Roman" w:cs="Times New Roman"/>
+          <w:sz w:val="28"/>
+        </w:rPr>
+      </w:pPr>
+      <w:r>
+        <w:rPr>
+          <w:rFonts w:ascii="Times New Roman" w:hAnsi="Times New Roman" w:cs="Times New Roman"/>
+          <w:sz w:val="28"/>
+        </w:rPr>
+        <w:br w:type="page"/>
+      </w:r>
+    </w:p>
+    <w:p>
+      <w:pPr>
         <w:spacing w:before="240" w:after="240" w:line="240" w:lineRule="auto"/>
         <w:contextualSpacing/>
         <w:jc w:val="both"/>
@@ -119,10 +339,50 @@
       </w:pPr>
       <w:r>
         <w:rPr>
+          <w:rFonts w:ascii="Times New Roman" w:hAnsi="Times New Roman" w:cs="Times New Roman"/>
+          <w:sz w:val="28"/>
+        </w:rPr>
+        <w:lastRenderedPageBreak/>
+        <w:tab/>
+        <w:t>Разработан</w:t>
+      </w:r>
+      <w:r>
+        <w:rPr>
+          <w:rFonts w:ascii="Times New Roman" w:hAnsi="Times New Roman" w:cs="Times New Roman"/>
+          <w:sz w:val="28"/>
+        </w:rPr>
+        <w:t xml:space="preserve"> сценарий, демонстрирующий отличие статических курсоров от динами</w:t>
+      </w:r>
+      <w:r>
+        <w:rPr>
+          <w:rFonts w:ascii="Times New Roman" w:hAnsi="Times New Roman" w:cs="Times New Roman"/>
+          <w:sz w:val="28"/>
+        </w:rPr>
+        <w:t xml:space="preserve">ческих на примере базы данных </w:t>
+      </w:r>
+      <w:r>
+        <w:rPr>
+          <w:rFonts w:ascii="Times New Roman" w:hAnsi="Times New Roman" w:cs="Times New Roman"/>
+          <w:sz w:val="28"/>
+        </w:rPr>
+        <w:t>UNIVER.</w:t>
+      </w:r>
+    </w:p>
+    <w:p>
+      <w:pPr>
+        <w:spacing w:before="240" w:after="240" w:line="240" w:lineRule="auto"/>
+        <w:contextualSpacing/>
+        <w:jc w:val="center"/>
+        <w:rPr>
+          <w:rFonts w:ascii="Times New Roman" w:hAnsi="Times New Roman" w:cs="Times New Roman"/>
+          <w:sz w:val="28"/>
+        </w:rPr>
+      </w:pPr>
+      <w:r>
+        <w:rPr>
           <w:noProof/>
           <w:lang w:eastAsia="ru-RU"/>
         </w:rPr>
-        <w:lastRenderedPageBreak/>
         <w:drawing>
           <wp:inline distT="0" distB="0" distL="0" distR="0" wp14:anchorId="5DBFBCDB" wp14:editId="7DF5D417">
             <wp:extent cx="5048250" cy="7781925"/>
@@ -162,6 +422,21 @@
     </w:p>
     <w:p>
       <w:pPr>
+        <w:rPr>
+          <w:rFonts w:ascii="Times New Roman" w:hAnsi="Times New Roman" w:cs="Times New Roman"/>
+          <w:sz w:val="28"/>
+        </w:rPr>
+      </w:pPr>
+      <w:r>
+        <w:rPr>
+          <w:rFonts w:ascii="Times New Roman" w:hAnsi="Times New Roman" w:cs="Times New Roman"/>
+          <w:sz w:val="28"/>
+        </w:rPr>
+        <w:br w:type="page"/>
+      </w:r>
+    </w:p>
+    <w:p>
+      <w:pPr>
         <w:spacing w:before="240" w:after="240" w:line="240" w:lineRule="auto"/>
         <w:contextualSpacing/>
         <w:jc w:val="both"/>
@@ -172,10 +447,50 @@
       </w:pPr>
       <w:r>
         <w:rPr>
+          <w:rFonts w:ascii="Times New Roman" w:hAnsi="Times New Roman" w:cs="Times New Roman"/>
+          <w:sz w:val="28"/>
+        </w:rPr>
+        <w:lastRenderedPageBreak/>
+        <w:tab/>
+        <w:t>Разработан</w:t>
+      </w:r>
+      <w:r>
+        <w:rPr>
+          <w:rFonts w:ascii="Times New Roman" w:hAnsi="Times New Roman" w:cs="Times New Roman"/>
+          <w:sz w:val="28"/>
+        </w:rPr>
+        <w:t xml:space="preserve"> сценарий, демонстрирующий свойства навигации в результирующем наборе курсора с атрибутом SCROLL н</w:t>
+      </w:r>
+      <w:r>
+        <w:rPr>
+          <w:rFonts w:ascii="Times New Roman" w:hAnsi="Times New Roman" w:cs="Times New Roman"/>
+          <w:sz w:val="28"/>
+        </w:rPr>
+        <w:t>а примере базы данных UNIVER. Использованы</w:t>
+      </w:r>
+      <w:r>
+        <w:rPr>
+          <w:rFonts w:ascii="Times New Roman" w:hAnsi="Times New Roman" w:cs="Times New Roman"/>
+          <w:sz w:val="28"/>
+        </w:rPr>
+        <w:t xml:space="preserve"> ключевые слова в операторе FETCH.</w:t>
+      </w:r>
+    </w:p>
+    <w:p>
+      <w:pPr>
+        <w:spacing w:before="240" w:after="240" w:line="240" w:lineRule="auto"/>
+        <w:contextualSpacing/>
+        <w:jc w:val="center"/>
+        <w:rPr>
+          <w:rFonts w:ascii="Times New Roman" w:hAnsi="Times New Roman" w:cs="Times New Roman"/>
+          <w:sz w:val="28"/>
+        </w:rPr>
+      </w:pPr>
+      <w:r>
+        <w:rPr>
           <w:noProof/>
           <w:lang w:eastAsia="ru-RU"/>
         </w:rPr>
-        <w:lastRenderedPageBreak/>
         <w:drawing>
           <wp:inline distT="0" distB="0" distL="0" distR="0" wp14:anchorId="1636C6EC" wp14:editId="3BECAD83">
             <wp:extent cx="5048250" cy="6191250"/>
@@ -215,6 +530,21 @@
     </w:p>
     <w:p>
       <w:pPr>
+        <w:rPr>
+          <w:rFonts w:ascii="Times New Roman" w:hAnsi="Times New Roman" w:cs="Times New Roman"/>
+          <w:sz w:val="28"/>
+        </w:rPr>
+      </w:pPr>
+      <w:r>
+        <w:rPr>
+          <w:rFonts w:ascii="Times New Roman" w:hAnsi="Times New Roman" w:cs="Times New Roman"/>
+          <w:sz w:val="28"/>
+        </w:rPr>
+        <w:br w:type="page"/>
+      </w:r>
+    </w:p>
+    <w:p>
+      <w:pPr>
         <w:spacing w:before="240" w:after="240" w:line="240" w:lineRule="auto"/>
         <w:contextualSpacing/>
         <w:jc w:val="both"/>
@@ -225,10 +555,36 @@
       </w:pPr>
       <w:r>
         <w:rPr>
+          <w:rFonts w:ascii="Times New Roman" w:hAnsi="Times New Roman" w:cs="Times New Roman"/>
+          <w:sz w:val="28"/>
+        </w:rPr>
+        <w:lastRenderedPageBreak/>
+        <w:tab/>
+        <w:t>Создан</w:t>
+      </w:r>
+      <w:r>
+        <w:rPr>
+          <w:rFonts w:ascii="Times New Roman" w:hAnsi="Times New Roman" w:cs="Times New Roman"/>
+          <w:sz w:val="28"/>
+        </w:rPr>
+        <w:t xml:space="preserve"> курсор, демонстрирующий применение конструкции CURRENT OF в секции WHERE с использованием операторов UPDATE и DELETE.</w:t>
+      </w:r>
+    </w:p>
+    <w:p>
+      <w:pPr>
+        <w:spacing w:before="240" w:after="240" w:line="240" w:lineRule="auto"/>
+        <w:contextualSpacing/>
+        <w:jc w:val="center"/>
+        <w:rPr>
+          <w:rFonts w:ascii="Times New Roman" w:hAnsi="Times New Roman" w:cs="Times New Roman"/>
+          <w:sz w:val="28"/>
+        </w:rPr>
+      </w:pPr>
+      <w:r>
+        <w:rPr>
           <w:noProof/>
           <w:lang w:eastAsia="ru-RU"/>
         </w:rPr>
-        <w:lastRenderedPageBreak/>
         <w:drawing>
           <wp:inline distT="0" distB="0" distL="0" distR="0" wp14:anchorId="37B79DF9" wp14:editId="5CB55DE8">
             <wp:extent cx="5048250" cy="3848100"/>
@@ -268,6 +624,21 @@
     </w:p>
     <w:p>
       <w:pPr>
+        <w:rPr>
+          <w:rFonts w:ascii="Times New Roman" w:hAnsi="Times New Roman" w:cs="Times New Roman"/>
+          <w:sz w:val="28"/>
+        </w:rPr>
+      </w:pPr>
+      <w:r>
+        <w:rPr>
+          <w:rFonts w:ascii="Times New Roman" w:hAnsi="Times New Roman" w:cs="Times New Roman"/>
+          <w:sz w:val="28"/>
+        </w:rPr>
+        <w:br w:type="page"/>
+      </w:r>
+    </w:p>
+    <w:p>
+      <w:pPr>
         <w:spacing w:before="240" w:after="240" w:line="240" w:lineRule="auto"/>
         <w:contextualSpacing/>
         <w:jc w:val="both"/>
@@ -278,10 +649,80 @@
       </w:pPr>
       <w:r>
         <w:rPr>
+          <w:rFonts w:ascii="Times New Roman" w:hAnsi="Times New Roman" w:cs="Times New Roman"/>
+          <w:sz w:val="28"/>
+        </w:rPr>
+        <w:lastRenderedPageBreak/>
+        <w:tab/>
+      </w:r>
+      <w:r>
+        <w:rPr>
+          <w:rFonts w:ascii="Times New Roman" w:hAnsi="Times New Roman" w:cs="Times New Roman"/>
+          <w:sz w:val="28"/>
+        </w:rPr>
+        <w:t>Разработать SELECT-запрос, с помощью которого из таблицы PROGRESS удаляются строки, содержащие информацию о студентах, получивших оценки 4</w:t>
+      </w:r>
+      <w:r>
+        <w:rPr>
+          <w:rFonts w:ascii="Times New Roman" w:hAnsi="Times New Roman" w:cs="Times New Roman"/>
+          <w:sz w:val="28"/>
+        </w:rPr>
+        <w:t xml:space="preserve"> и ниже.</w:t>
+      </w:r>
+      <w:r>
+        <w:t xml:space="preserve"> </w:t>
+      </w:r>
+      <w:r>
+        <w:rPr>
+          <w:rFonts w:ascii="Times New Roman" w:hAnsi="Times New Roman" w:cs="Times New Roman"/>
+          <w:sz w:val="28"/>
+        </w:rPr>
+        <w:t>Использовано</w:t>
+      </w:r>
+      <w:r>
+        <w:rPr>
+          <w:rFonts w:ascii="Times New Roman" w:hAnsi="Times New Roman" w:cs="Times New Roman"/>
+          <w:sz w:val="28"/>
+        </w:rPr>
+        <w:t xml:space="preserve"> объединение таблиц PROGRESS, STUDENT, GROUPS</w:t>
+      </w:r>
+      <w:r>
+        <w:rPr>
+          <w:rFonts w:ascii="Times New Roman" w:hAnsi="Times New Roman" w:cs="Times New Roman"/>
+          <w:sz w:val="28"/>
+        </w:rPr>
+        <w:t>. Разработан</w:t>
+      </w:r>
+      <w:r>
+        <w:rPr>
+          <w:rFonts w:ascii="Times New Roman" w:hAnsi="Times New Roman" w:cs="Times New Roman"/>
+          <w:sz w:val="28"/>
+        </w:rPr>
+        <w:t xml:space="preserve"> SELECT-запрос, с помощью которого в таблице PROGRESS для студента с конкретным номером IDSTUDENT корректируется оценка</w:t>
+      </w:r>
+      <w:r>
+        <w:rPr>
+          <w:rFonts w:ascii="Times New Roman" w:hAnsi="Times New Roman" w:cs="Times New Roman"/>
+          <w:sz w:val="28"/>
+        </w:rPr>
+        <w:t>.</w:t>
+      </w:r>
+    </w:p>
+    <w:p>
+      <w:pPr>
+        <w:spacing w:before="240" w:after="240" w:line="240" w:lineRule="auto"/>
+        <w:contextualSpacing/>
+        <w:jc w:val="center"/>
+        <w:rPr>
+          <w:rFonts w:ascii="Times New Roman" w:hAnsi="Times New Roman" w:cs="Times New Roman"/>
+          <w:sz w:val="28"/>
+        </w:rPr>
+      </w:pPr>
+      <w:r>
+        <w:rPr>
           <w:noProof/>
           <w:lang w:eastAsia="ru-RU"/>
         </w:rPr>
-        <w:lastRenderedPageBreak/>
         <w:drawing>
           <wp:inline distT="0" distB="0" distL="0" distR="0" wp14:anchorId="3226F660" wp14:editId="2CB17596">
             <wp:extent cx="5048250" cy="7410450"/>
@@ -321,12 +762,61 @@
     </w:p>
     <w:p>
       <w:pPr>
+        <w:rPr>
+          <w:rFonts w:ascii="Times New Roman" w:hAnsi="Times New Roman" w:cs="Times New Roman"/>
+          <w:sz w:val="28"/>
+        </w:rPr>
+      </w:pPr>
+      <w:r>
+        <w:rPr>
+          <w:rFonts w:ascii="Times New Roman" w:hAnsi="Times New Roman" w:cs="Times New Roman"/>
+          <w:sz w:val="28"/>
+        </w:rPr>
+        <w:br w:type="page"/>
+      </w:r>
+    </w:p>
+    <w:p>
+      <w:pPr>
         <w:spacing w:before="240" w:after="240" w:line="240" w:lineRule="auto"/>
         <w:contextualSpacing/>
         <w:jc w:val="both"/>
         <w:rPr>
           <w:rFonts w:ascii="Times New Roman" w:hAnsi="Times New Roman" w:cs="Times New Roman"/>
           <w:sz w:val="28"/>
+        </w:rPr>
+      </w:pPr>
+      <w:r>
+        <w:rPr>
+          <w:rFonts w:ascii="Times New Roman" w:hAnsi="Times New Roman" w:cs="Times New Roman"/>
+          <w:sz w:val="28"/>
+        </w:rPr>
+        <w:lastRenderedPageBreak/>
+        <w:tab/>
+        <w:t>Разработан</w:t>
+      </w:r>
+      <w:r>
+        <w:rPr>
+          <w:rFonts w:ascii="Times New Roman" w:hAnsi="Times New Roman" w:cs="Times New Roman"/>
+          <w:sz w:val="28"/>
+        </w:rPr>
+        <w:t xml:space="preserve"> сценарий, формирующий отчет</w:t>
+      </w:r>
+      <w:r>
+        <w:rPr>
+          <w:rFonts w:ascii="Times New Roman" w:hAnsi="Times New Roman" w:cs="Times New Roman"/>
+          <w:sz w:val="28"/>
+        </w:rPr>
+        <w:t>.</w:t>
+      </w:r>
+    </w:p>
+    <w:p>
+      <w:pPr>
+        <w:spacing w:before="240" w:after="240" w:line="240" w:lineRule="auto"/>
+        <w:contextualSpacing/>
+        <w:jc w:val="both"/>
+        <w:rPr>
+          <w:rFonts w:ascii="Times New Roman" w:hAnsi="Times New Roman" w:cs="Times New Roman"/>
+          <w:sz w:val="28"/>
           <w:lang w:val="en-US"/>
         </w:rPr>
       </w:pPr>
@@ -335,7 +825,6 @@
           <w:noProof/>
           <w:lang w:eastAsia="ru-RU"/>
         </w:rPr>
-        <w:lastRenderedPageBreak/>
         <w:drawing>
           <wp:inline distT="0" distB="0" distL="0" distR="0" wp14:anchorId="097A566B" wp14:editId="3D7383BA">
             <wp:extent cx="5940425" cy="5408295"/>
@@ -371,6 +860,74 @@
             </a:graphic>
           </wp:inline>
         </w:drawing>
+      </w:r>
+    </w:p>
+    <w:p>
+      <w:pPr>
+        <w:spacing w:before="240" w:after="240" w:line="240" w:lineRule="auto"/>
+        <w:ind w:firstLine="708"/>
+        <w:contextualSpacing/>
+        <w:jc w:val="both"/>
+        <w:rPr>
+          <w:rFonts w:ascii="Times New Roman" w:hAnsi="Times New Roman" w:cs="Times New Roman"/>
+          <w:sz w:val="28"/>
+        </w:rPr>
+      </w:pPr>
+      <w:r>
+        <w:rPr>
+          <w:rFonts w:ascii="Times New Roman" w:hAnsi="Times New Roman" w:cs="Times New Roman"/>
+          <w:b/>
+          <w:sz w:val="28"/>
+        </w:rPr>
+        <w:t>Вывод</w:t>
+      </w:r>
+      <w:r>
+        <w:rPr>
+          <w:rFonts w:ascii="Times New Roman" w:hAnsi="Times New Roman" w:cs="Times New Roman"/>
+          <w:b/>
+          <w:sz w:val="28"/>
+        </w:rPr>
+        <w:t>:</w:t>
+      </w:r>
+      <w:r>
+        <w:rPr>
+          <w:rFonts w:ascii="Times New Roman" w:hAnsi="Times New Roman" w:cs="Times New Roman"/>
+          <w:b/>
+          <w:sz w:val="28"/>
+        </w:rPr>
+        <w:t xml:space="preserve"> </w:t>
+      </w:r>
+      <w:r>
+        <w:rPr>
+          <w:rFonts w:ascii="Times New Roman" w:hAnsi="Times New Roman" w:cs="Times New Roman"/>
+          <w:b/>
+          <w:sz w:val="28"/>
+        </w:rPr>
+        <w:t>получены</w:t>
+      </w:r>
+      <w:r>
+        <w:rPr>
+          <w:rFonts w:ascii="Times New Roman" w:hAnsi="Times New Roman" w:cs="Times New Roman"/>
+          <w:b/>
+          <w:sz w:val="28"/>
+        </w:rPr>
+        <w:t xml:space="preserve"> навыки обработки</w:t>
+      </w:r>
+      <w:r>
+        <w:rPr>
+          <w:rFonts w:ascii="Times New Roman" w:hAnsi="Times New Roman" w:cs="Times New Roman"/>
+          <w:b/>
+          <w:sz w:val="28"/>
+        </w:rPr>
+        <w:t xml:space="preserve"> результатов запросов с помощью курсоров</w:t>
+      </w:r>
+      <w:r>
+        <w:rPr>
+          <w:rFonts w:ascii="Times New Roman" w:hAnsi="Times New Roman" w:cs="Times New Roman"/>
+          <w:b/>
+          <w:sz w:val="28"/>
+        </w:rPr>
+        <w:t>.</w:t>
       </w:r>
       <w:bookmarkStart w:id="0" w:name="_GoBack"/>
       <w:bookmarkEnd w:id="0"/>

</xml_diff>